<commit_message>
Final update to state machine
</commit_message>
<xml_diff>
--- a/report.docx
+++ b/report.docx
@@ -705,42 +705,162 @@
           <w:sz w:val="24"/>
           <w:szCs w:val="24"/>
         </w:rPr>
+        <w:t xml:space="preserve"> persisten</w:t>
+      </w:r>
+      <w:r>
+        <w:rPr>
+          <w:rFonts w:ascii="Times New Roman" w:hAnsi="Times New Roman" w:cs="Times New Roman"/>
+          <w:sz w:val="24"/>
+          <w:szCs w:val="24"/>
+        </w:rPr>
+        <w:t>t</w:t>
+      </w:r>
+      <w:r>
+        <w:rPr>
+          <w:rFonts w:ascii="Times New Roman" w:hAnsi="Times New Roman" w:cs="Times New Roman"/>
+          <w:sz w:val="24"/>
+          <w:szCs w:val="24"/>
+        </w:rPr>
+        <w:t xml:space="preserve"> for-loops to check for each horizontal, vertical, and diagonal combination that the grid permits. Once a player wins the game, the logic enters the END state.</w:t>
+      </w:r>
+      <w:r>
+        <w:rPr>
+          <w:rFonts w:ascii="Times New Roman" w:hAnsi="Times New Roman" w:cs="Times New Roman"/>
+          <w:sz w:val="24"/>
+          <w:szCs w:val="24"/>
+        </w:rPr>
+        <w:t xml:space="preserve"> The logic for the state machine is shown below.</w:t>
+      </w:r>
+    </w:p>
+    <w:p>
+      <w:pPr>
+        <w:rPr>
+          <w:rFonts w:ascii="Times New Roman" w:hAnsi="Times New Roman" w:cs="Times New Roman"/>
+          <w:sz w:val="24"/>
+          <w:szCs w:val="24"/>
+        </w:rPr>
+      </w:pPr>
+      <w:r>
+        <w:rPr>
+          <w:noProof/>
+        </w:rPr>
+        <w:lastRenderedPageBreak/>
+        <w:drawing>
+          <wp:inline distT="0" distB="0" distL="0" distR="0" wp14:anchorId="2CE00A2C" wp14:editId="4D29C7AE">
+            <wp:extent cx="5943600" cy="3803015"/>
+            <wp:effectExtent l="19050" t="19050" r="19050" b="26035"/>
+            <wp:docPr id="3" name="Picture 3"/>
+            <wp:cNvGraphicFramePr>
+              <a:graphicFrameLocks xmlns:a="http://schemas.openxmlformats.org/drawingml/2006/main" noChangeAspect="1"/>
+            </wp:cNvGraphicFramePr>
+            <a:graphic xmlns:a="http://schemas.openxmlformats.org/drawingml/2006/main">
+              <a:graphicData uri="http://schemas.openxmlformats.org/drawingml/2006/picture">
+                <pic:pic xmlns:pic="http://schemas.openxmlformats.org/drawingml/2006/picture">
+                  <pic:nvPicPr>
+                    <pic:cNvPr id="1" name=""/>
+                    <pic:cNvPicPr/>
+                  </pic:nvPicPr>
+                  <pic:blipFill>
+                    <a:blip r:embed="rId8"/>
+                    <a:stretch>
+                      <a:fillRect/>
+                    </a:stretch>
+                  </pic:blipFill>
+                  <pic:spPr>
+                    <a:xfrm>
+                      <a:off x="0" y="0"/>
+                      <a:ext cx="5943600" cy="3803015"/>
+                    </a:xfrm>
+                    <a:prstGeom prst="rect">
+                      <a:avLst/>
+                    </a:prstGeom>
+                    <a:ln>
+                      <a:solidFill>
+                        <a:schemeClr val="tx1"/>
+                      </a:solidFill>
+                    </a:ln>
+                  </pic:spPr>
+                </pic:pic>
+              </a:graphicData>
+            </a:graphic>
+          </wp:inline>
+        </w:drawing>
+      </w:r>
+    </w:p>
+    <w:p>
+      <w:pPr>
+        <w:rPr>
+          <w:rFonts w:ascii="Times New Roman" w:hAnsi="Times New Roman" w:cs="Times New Roman"/>
+          <w:i/>
+          <w:sz w:val="20"/>
+          <w:szCs w:val="20"/>
+        </w:rPr>
+      </w:pPr>
+      <w:r>
+        <w:rPr>
+          <w:rFonts w:ascii="Times New Roman" w:hAnsi="Times New Roman" w:cs="Times New Roman"/>
+          <w:i/>
+          <w:sz w:val="20"/>
+          <w:szCs w:val="20"/>
+        </w:rPr>
+        <w:t xml:space="preserve">* </w:t>
+      </w:r>
+      <w:r>
+        <w:rPr>
+          <w:rFonts w:ascii="Times New Roman" w:hAnsi="Times New Roman" w:cs="Times New Roman"/>
+          <w:i/>
+          <w:sz w:val="20"/>
+          <w:szCs w:val="20"/>
+        </w:rPr>
+        <w:t xml:space="preserve">Logic for state machine within </w:t>
+      </w:r>
+      <w:proofErr w:type="spellStart"/>
+      <w:r>
+        <w:rPr>
+          <w:rFonts w:ascii="Times New Roman" w:hAnsi="Times New Roman" w:cs="Times New Roman"/>
+          <w:b/>
+          <w:i/>
+          <w:sz w:val="20"/>
+          <w:szCs w:val="20"/>
+        </w:rPr>
+        <w:t>connect_four</w:t>
+      </w:r>
+      <w:proofErr w:type="spellEnd"/>
+      <w:r>
+        <w:rPr>
+          <w:rFonts w:ascii="Times New Roman" w:hAnsi="Times New Roman" w:cs="Times New Roman"/>
+          <w:i/>
+          <w:sz w:val="20"/>
+          <w:szCs w:val="20"/>
+        </w:rPr>
         <w:t xml:space="preserve"> </w:t>
       </w:r>
-      <w:proofErr w:type="spellStart"/>
-      <w:r>
-        <w:rPr>
-          <w:rFonts w:ascii="Times New Roman" w:hAnsi="Times New Roman" w:cs="Times New Roman"/>
-          <w:sz w:val="24"/>
-          <w:szCs w:val="24"/>
-        </w:rPr>
-        <w:t>persisten</w:t>
-      </w:r>
-      <w:proofErr w:type="spellEnd"/>
-      <w:r>
-        <w:rPr>
-          <w:rFonts w:ascii="Times New Roman" w:hAnsi="Times New Roman" w:cs="Times New Roman"/>
-          <w:sz w:val="24"/>
-          <w:szCs w:val="24"/>
-        </w:rPr>
-        <w:t xml:space="preserve"> for-loops to check for each horizontal, vertical, and diagonal combination that the grid permits. Once a player wins the game, the logic enters the END state.</w:t>
-      </w:r>
-    </w:p>
-    <w:p>
-      <w:pPr>
-        <w:rPr>
-          <w:rFonts w:ascii="Times New Roman" w:hAnsi="Times New Roman" w:cs="Times New Roman"/>
-          <w:sz w:val="24"/>
-          <w:szCs w:val="24"/>
-        </w:rPr>
-      </w:pPr>
-      <w:r>
-        <w:rPr>
-          <w:rFonts w:ascii="Times New Roman" w:hAnsi="Times New Roman" w:cs="Times New Roman"/>
-          <w:sz w:val="24"/>
-          <w:szCs w:val="24"/>
-        </w:rPr>
-        <w:lastRenderedPageBreak/>
+      <w:proofErr w:type="gramStart"/>
+      <w:r>
+        <w:rPr>
+          <w:rFonts w:ascii="Times New Roman" w:hAnsi="Times New Roman" w:cs="Times New Roman"/>
+          <w:i/>
+          <w:sz w:val="20"/>
+          <w:szCs w:val="20"/>
+        </w:rPr>
+        <w:t>module</w:t>
+      </w:r>
+      <w:proofErr w:type="gramEnd"/>
+    </w:p>
+    <w:p>
+      <w:pPr>
+        <w:rPr>
+          <w:rFonts w:ascii="Times New Roman" w:hAnsi="Times New Roman" w:cs="Times New Roman"/>
+          <w:sz w:val="24"/>
+          <w:szCs w:val="24"/>
+        </w:rPr>
+      </w:pPr>
+      <w:r>
+        <w:rPr>
+          <w:rFonts w:ascii="Times New Roman" w:hAnsi="Times New Roman" w:cs="Times New Roman"/>
+          <w:sz w:val="24"/>
+          <w:szCs w:val="24"/>
+        </w:rPr>
         <w:t xml:space="preserve">The </w:t>
       </w:r>
       <w:proofErr w:type="spellStart"/>
@@ -1058,7 +1178,16 @@
           <w:sz w:val="24"/>
           <w:szCs w:val="24"/>
         </w:rPr>
-        <w:t xml:space="preserve"> The state machine for the button detection logic makes use of 6 states: </w:t>
+        <w:t xml:space="preserve"> </w:t>
+      </w:r>
+      <w:r>
+        <w:rPr>
+          <w:rFonts w:ascii="Times New Roman" w:hAnsi="Times New Roman" w:cs="Times New Roman"/>
+          <w:sz w:val="24"/>
+          <w:szCs w:val="24"/>
+        </w:rPr>
+        <w:lastRenderedPageBreak/>
+        <w:t xml:space="preserve">The state machine for the button detection logic makes use of 6 states: </w:t>
       </w:r>
       <w:r>
         <w:rPr>
@@ -1578,11 +1707,192 @@
     </w:p>
     <w:p>
       <w:pPr>
+        <w:spacing w:after="0"/>
+        <w:rPr>
+          <w:rFonts w:ascii="Times New Roman" w:hAnsi="Times New Roman" w:cs="Times New Roman"/>
+          <w:sz w:val="24"/>
+          <w:szCs w:val="24"/>
+        </w:rPr>
+      </w:pPr>
+      <w:r>
+        <w:rPr>
+          <w:rFonts w:ascii="Times New Roman" w:hAnsi="Times New Roman" w:cs="Times New Roman"/>
+          <w:sz w:val="24"/>
+          <w:szCs w:val="24"/>
+        </w:rPr>
+        <w:t>**</w:t>
+      </w:r>
+      <w:r>
         <w:rPr>
           <w:rFonts w:ascii="Times New Roman" w:hAnsi="Times New Roman" w:cs="Times New Roman"/>
           <w:i/>
           <w:sz w:val="24"/>
           <w:szCs w:val="24"/>
+        </w:rPr>
+        <w:t xml:space="preserve"> </w:t>
+      </w:r>
+      <w:r>
+        <w:rPr>
+          <w:rFonts w:ascii="Times New Roman" w:hAnsi="Times New Roman" w:cs="Times New Roman"/>
+          <w:b/>
+          <w:i/>
+          <w:sz w:val="24"/>
+          <w:szCs w:val="24"/>
+        </w:rPr>
+        <w:t>Wire</w:t>
+      </w:r>
+      <w:r>
+        <w:rPr>
+          <w:rFonts w:ascii="Times New Roman" w:hAnsi="Times New Roman" w:cs="Times New Roman"/>
+          <w:b/>
+          <w:i/>
+          <w:sz w:val="24"/>
+          <w:szCs w:val="24"/>
+        </w:rPr>
+        <w:t xml:space="preserve"> Legend</w:t>
+      </w:r>
+      <w:r>
+        <w:rPr>
+          <w:rFonts w:ascii="Times New Roman" w:hAnsi="Times New Roman" w:cs="Times New Roman"/>
+          <w:i/>
+          <w:sz w:val="24"/>
+          <w:szCs w:val="24"/>
+        </w:rPr>
+        <w:t xml:space="preserve"> </w:t>
+      </w:r>
+      <w:r>
+        <w:rPr>
+          <w:rFonts w:ascii="Times New Roman" w:hAnsi="Times New Roman" w:cs="Times New Roman"/>
+          <w:sz w:val="24"/>
+          <w:szCs w:val="24"/>
+        </w:rPr>
+        <w:t>**</w:t>
+      </w:r>
+    </w:p>
+    <w:p>
+      <w:pPr>
+        <w:spacing w:after="0"/>
+        <w:rPr>
+          <w:rFonts w:ascii="Times New Roman" w:hAnsi="Times New Roman" w:cs="Times New Roman"/>
+          <w:sz w:val="24"/>
+          <w:szCs w:val="24"/>
+        </w:rPr>
+      </w:pPr>
+      <w:r>
+        <w:rPr>
+          <w:rFonts w:ascii="Times New Roman" w:hAnsi="Times New Roman" w:cs="Times New Roman"/>
+          <w:sz w:val="24"/>
+          <w:szCs w:val="24"/>
+        </w:rPr>
+        <w:t>RED – 5 V</w:t>
+      </w:r>
+    </w:p>
+    <w:p>
+      <w:pPr>
+        <w:spacing w:after="0"/>
+        <w:rPr>
+          <w:rFonts w:ascii="Times New Roman" w:hAnsi="Times New Roman" w:cs="Times New Roman"/>
+          <w:sz w:val="24"/>
+          <w:szCs w:val="24"/>
+        </w:rPr>
+      </w:pPr>
+      <w:r>
+        <w:rPr>
+          <w:rFonts w:ascii="Times New Roman" w:hAnsi="Times New Roman" w:cs="Times New Roman"/>
+          <w:sz w:val="24"/>
+          <w:szCs w:val="24"/>
+        </w:rPr>
+        <w:t>BLACK – Ground</w:t>
+      </w:r>
+    </w:p>
+    <w:p>
+      <w:pPr>
+        <w:spacing w:after="0"/>
+        <w:rPr>
+          <w:rFonts w:ascii="Times New Roman" w:hAnsi="Times New Roman" w:cs="Times New Roman"/>
+          <w:sz w:val="24"/>
+          <w:szCs w:val="24"/>
+        </w:rPr>
+      </w:pPr>
+      <w:r>
+        <w:rPr>
+          <w:rFonts w:ascii="Times New Roman" w:hAnsi="Times New Roman" w:cs="Times New Roman"/>
+          <w:sz w:val="24"/>
+          <w:szCs w:val="24"/>
+        </w:rPr>
+        <w:t>BLUE – Clock output signal</w:t>
+      </w:r>
+    </w:p>
+    <w:p>
+      <w:pPr>
+        <w:spacing w:after="0"/>
+        <w:rPr>
+          <w:rFonts w:ascii="Times New Roman" w:hAnsi="Times New Roman" w:cs="Times New Roman"/>
+          <w:sz w:val="24"/>
+          <w:szCs w:val="24"/>
+        </w:rPr>
+      </w:pPr>
+      <w:r>
+        <w:rPr>
+          <w:rFonts w:ascii="Times New Roman" w:hAnsi="Times New Roman" w:cs="Times New Roman"/>
+          <w:sz w:val="24"/>
+          <w:szCs w:val="24"/>
+        </w:rPr>
+        <w:t>Yellow</w:t>
+      </w:r>
+      <w:r>
+        <w:rPr>
+          <w:rFonts w:ascii="Times New Roman" w:hAnsi="Times New Roman" w:cs="Times New Roman"/>
+          <w:sz w:val="24"/>
+          <w:szCs w:val="24"/>
+        </w:rPr>
+        <w:t xml:space="preserve"> – Latch output signal</w:t>
+      </w:r>
+    </w:p>
+    <w:p>
+      <w:pPr>
+        <w:spacing w:after="0"/>
+        <w:rPr>
+          <w:rFonts w:ascii="Times New Roman" w:hAnsi="Times New Roman" w:cs="Times New Roman"/>
+          <w:sz w:val="24"/>
+          <w:szCs w:val="24"/>
+        </w:rPr>
+      </w:pPr>
+      <w:r>
+        <w:rPr>
+          <w:rFonts w:ascii="Times New Roman" w:hAnsi="Times New Roman" w:cs="Times New Roman"/>
+          <w:sz w:val="24"/>
+          <w:szCs w:val="24"/>
+        </w:rPr>
+        <w:t>GREEN – Data input signal</w:t>
+      </w:r>
+    </w:p>
+    <w:p>
+      <w:pPr>
+        <w:rPr>
+          <w:rFonts w:ascii="Times New Roman" w:hAnsi="Times New Roman" w:cs="Times New Roman"/>
+          <w:sz w:val="24"/>
+          <w:szCs w:val="24"/>
+        </w:rPr>
+      </w:pPr>
+      <w:r>
+        <w:rPr>
+          <w:rFonts w:ascii="Times New Roman" w:hAnsi="Times New Roman" w:cs="Times New Roman"/>
+          <w:sz w:val="24"/>
+          <w:szCs w:val="24"/>
+        </w:rPr>
+        <w:t>*****************</w:t>
+      </w:r>
+      <w:bookmarkStart w:id="0" w:name="_GoBack"/>
+      <w:bookmarkEnd w:id="0"/>
+    </w:p>
+    <w:p>
+      <w:pPr>
+        <w:rPr>
+          <w:rFonts w:ascii="Times New Roman" w:hAnsi="Times New Roman" w:cs="Times New Roman"/>
+          <w:i/>
+          <w:sz w:val="24"/>
+          <w:szCs w:val="24"/>
           <w:u w:val="single"/>
         </w:rPr>
       </w:pPr>
@@ -1594,7 +1904,6 @@
           <w:szCs w:val="24"/>
           <w:u w:val="single"/>
         </w:rPr>
-        <w:lastRenderedPageBreak/>
         <w:t>Test Methodology</w:t>
       </w:r>
     </w:p>
@@ -1755,6 +2064,7 @@
           <w:sz w:val="24"/>
           <w:szCs w:val="24"/>
         </w:rPr>
+        <w:lastRenderedPageBreak/>
         <w:tab/>
         <w:t xml:space="preserve">Additionally, a testbench was constructed to test the state machine that governs the SNES controllers. This testbench simply moves through the state machine logic by inducing a </w:t>
       </w:r>
@@ -1866,7 +2176,7 @@
                     </pic:cNvPicPr>
                   </pic:nvPicPr>
                   <pic:blipFill>
-                    <a:blip r:embed="rId8">
+                    <a:blip r:embed="rId9">
                       <a:extLst>
                         <a:ext uri="{28A0092B-C50C-407E-A947-70E740481C1C}">
                           <a14:useLocalDpi xmlns:a14="http://schemas.microsoft.com/office/drawing/2010/main" val="0"/>
@@ -2060,16 +2370,7 @@
           <w:sz w:val="24"/>
           <w:szCs w:val="24"/>
         </w:rPr>
-        <w:t xml:space="preserve">, to allow multiple users </w:t>
-      </w:r>
-      <w:r>
-        <w:rPr>
-          <w:rFonts w:ascii="Times New Roman" w:hAnsi="Times New Roman" w:cs="Times New Roman"/>
-          <w:sz w:val="24"/>
-          <w:szCs w:val="24"/>
-        </w:rPr>
-        <w:lastRenderedPageBreak/>
-        <w:t xml:space="preserve">to play on different screens, it is possible to integrate I2C or RS232 serial communication protocols that will allow multiple FPGA’s to communicate with one another. </w:t>
+        <w:t xml:space="preserve">, to allow multiple users to play on different screens, it is possible to integrate I2C or RS232 serial communication protocols that will allow multiple FPGA’s to communicate with one another. </w:t>
       </w:r>
     </w:p>
     <w:p>
@@ -2157,17 +2458,7 @@
           <w:sz w:val="24"/>
           <w:szCs w:val="24"/>
         </w:rPr>
-        <w:t>for immersing u</w:t>
-      </w:r>
-      <w:bookmarkStart w:id="0" w:name="_GoBack"/>
-      <w:bookmarkEnd w:id="0"/>
-      <w:r>
-        <w:rPr>
-          <w:rFonts w:ascii="Times New Roman" w:hAnsi="Times New Roman" w:cs="Times New Roman"/>
-          <w:sz w:val="24"/>
-          <w:szCs w:val="24"/>
-        </w:rPr>
-        <w:t xml:space="preserve">s in the world of digital design </w:t>
+        <w:t xml:space="preserve">for immersing us in the world of digital design </w:t>
       </w:r>
       <w:r>
         <w:rPr>

</xml_diff>